<commit_message>
Move to READY / New templated entries
</commit_message>
<xml_diff>
--- a/++Templated Entries/++HayHay/EXPERIMENTAL FILM JAPAN - Takuya Tsunoda Templated HE/EXPERIMENTAL FILM JAPAN - Takuya Tsunoda Templated HE.docx
+++ b/++Templated Entries/++HayHay/EXPERIMENTAL FILM JAPAN - Takuya Tsunoda Templated HE/EXPERIMENTAL FILM JAPAN - Takuya Tsunoda Templated HE.docx
@@ -66,6 +66,7 @@
               <w:listItem w:displayText="Prof." w:value="Prof."/>
             </w:dropDownList>
           </w:sdtPr>
+          <w:sdtEndPr/>
           <w:sdtContent>
             <w:tc>
               <w:tcPr>
@@ -101,6 +102,7 @@
             </w:placeholder>
             <w:text/>
           </w:sdtPr>
+          <w:sdtEndPr/>
           <w:sdtContent>
             <w:tc>
               <w:tcPr>
@@ -125,6 +127,7 @@
             <w:showingPlcHdr/>
             <w:text/>
           </w:sdtPr>
+          <w:sdtEndPr/>
           <w:sdtContent>
             <w:tc>
               <w:tcPr>
@@ -151,6 +154,7 @@
             </w:placeholder>
             <w:text/>
           </w:sdtPr>
+          <w:sdtEndPr/>
           <w:sdtContent>
             <w:tc>
               <w:tcPr>
@@ -197,6 +201,7 @@
             </w:placeholder>
             <w:showingPlcHdr/>
           </w:sdtPr>
+          <w:sdtEndPr/>
           <w:sdtContent>
             <w:tc>
               <w:tcPr>
@@ -245,6 +250,7 @@
             </w:placeholder>
             <w:text/>
           </w:sdtPr>
+          <w:sdtEndPr/>
           <w:sdtContent>
             <w:tc>
               <w:tcPr>
@@ -321,6 +327,7 @@
             </w:placeholder>
             <w:text/>
           </w:sdtPr>
+          <w:sdtEndPr/>
           <w:sdtContent>
             <w:tc>
               <w:tcPr>
@@ -358,6 +365,7 @@
             </w:placeholder>
             <w:showingPlcHdr/>
           </w:sdtPr>
+          <w:sdtEndPr/>
           <w:sdtContent>
             <w:tc>
               <w:tcPr>
@@ -406,6 +414,7 @@
             </w:placeholder>
             <w:showingPlcHdr/>
           </w:sdtPr>
+          <w:sdtEndPr/>
           <w:sdtContent>
             <w:tc>
               <w:tcPr>
@@ -450,6 +459,7 @@
               <w:docPart w:val="F9A2A4C967D5204CA4776F071DFFA665"/>
             </w:placeholder>
           </w:sdtPr>
+          <w:sdtEndPr/>
           <w:sdtContent>
             <w:tc>
               <w:tcPr>
@@ -966,7 +976,15 @@
                 </w:r>
                 <w:proofErr w:type="spellEnd"/>
                 <w:r>
-                  <w:t>, which eventually became Image Forum, one of the most crucial institutions that fosters experimental filmmaking practice today.</w:t>
+                  <w:t xml:space="preserve">, which eventually became Image Forum, one of the most crucial institutions that </w:t>
+                </w:r>
+                <w:proofErr w:type="gramStart"/>
+                <w:r>
+                  <w:t>fosters</w:t>
+                </w:r>
+                <w:proofErr w:type="gramEnd"/>
+                <w:r>
+                  <w:t xml:space="preserve"> experimental filmmaking practice today.</w:t>
                 </w:r>
                 <w:r>
                   <w:br/>
@@ -1016,8 +1034,6 @@
                 <w:r>
                   <w:t>,</w:t>
                 </w:r>
-                <w:bookmarkStart w:id="0" w:name="_GoBack"/>
-                <w:bookmarkEnd w:id="0"/>
                 <w:r>
                   <w:t xml:space="preserve"> and </w:t>
                 </w:r>
@@ -1179,6 +1195,7 @@
                 <w:docPart w:val="7E816C6FBF3E5F47969296D181B87CF4"/>
               </w:placeholder>
             </w:sdtPr>
+            <w:sdtEndPr/>
             <w:sdtContent>
               <w:p>
                 <w:sdt>
@@ -1186,6 +1203,7 @@
                     <w:id w:val="1881586844"/>
                     <w:citation/>
                   </w:sdtPr>
+                  <w:sdtEndPr/>
                   <w:sdtContent>
                     <w:r>
                       <w:fldChar w:fldCharType="begin"/>
@@ -1229,6 +1247,7 @@
                     <w:id w:val="-1766907226"/>
                     <w:citation/>
                   </w:sdtPr>
+                  <w:sdtEndPr/>
                   <w:sdtContent>
                     <w:r>
                       <w:fldChar w:fldCharType="begin"/>
@@ -1265,6 +1284,7 @@
                     <w:id w:val="-741793948"/>
                     <w:citation/>
                   </w:sdtPr>
+                  <w:sdtEndPr/>
                   <w:sdtContent>
                     <w:r>
                       <w:fldChar w:fldCharType="begin"/>
@@ -1301,6 +1321,7 @@
                     <w:id w:val="-1422097886"/>
                     <w:citation/>
                   </w:sdtPr>
+                  <w:sdtEndPr/>
                   <w:sdtContent>
                     <w:r>
                       <w:fldChar w:fldCharType="begin"/>
@@ -1337,7 +1358,9 @@
                     <w:id w:val="-1455161124"/>
                     <w:citation/>
                   </w:sdtPr>
+                  <w:sdtEndPr/>
                   <w:sdtContent>
+                    <w:bookmarkStart w:id="0" w:name="_GoBack"/>
                     <w:r>
                       <w:fldChar w:fldCharType="begin"/>
                     </w:r>
@@ -1345,7 +1368,7 @@
                       <w:rPr>
                         <w:lang w:val="en-US"/>
                       </w:rPr>
-                      <w:instrText xml:space="preserve"> CITATION Phi071 \l 1033 </w:instrText>
+                      <w:instrText xml:space="preserve">CITATION Phi071 \l 1033 </w:instrText>
                     </w:r>
                     <w:r>
                       <w:fldChar w:fldCharType="separate"/>
@@ -1360,6 +1383,7 @@
                     <w:r>
                       <w:fldChar w:fldCharType="end"/>
                     </w:r>
+                    <w:bookmarkEnd w:id="0"/>
                   </w:sdtContent>
                 </w:sdt>
                 <w:r>
@@ -1373,6 +1397,7 @@
                     <w:id w:val="-1348555360"/>
                     <w:citation/>
                   </w:sdtPr>
+                  <w:sdtEndPr/>
                   <w:sdtContent>
                     <w:r>
                       <w:fldChar w:fldCharType="begin"/>
@@ -3362,7 +3387,7 @@
     <w:charset w:val="00"/>
     <w:family w:val="auto"/>
     <w:pitch w:val="variable"/>
-    <w:sig w:usb0="E0002AFF" w:usb1="C0007843" w:usb2="00000009" w:usb3="00000000" w:csb0="000001FF" w:csb1="00000000"/>
+    <w:sig w:usb0="00000003" w:usb1="00000000" w:usb2="00000000" w:usb3="00000000" w:csb0="00000001" w:csb1="00000000"/>
   </w:font>
   <w:font w:name="Wingdings">
     <w:panose1 w:val="05000000000000000000"/>
@@ -3396,7 +3421,7 @@
     <w:charset w:val="00"/>
     <w:family w:val="auto"/>
     <w:pitch w:val="variable"/>
-    <w:sig w:usb0="00000003" w:usb1="00000000" w:usb2="00000000" w:usb3="00000000" w:csb0="00000001" w:csb1="00000000"/>
+    <w:sig w:usb0="E1000AEF" w:usb1="5000A1FF" w:usb2="00000000" w:usb3="00000000" w:csb0="000001BF" w:csb1="00000000"/>
   </w:font>
   <w:font w:name="Arial">
     <w:panose1 w:val="020B0604020202020204"/>
@@ -4177,7 +4202,7 @@
   <a:extraClrSchemeLst/>
   <a:extLst>
     <a:ext uri="{05A4C25C-085E-4340-85A3-A5531E510DB2}">
-      <thm15:themeFamily xmlns="" xmlns:thm15="http://schemas.microsoft.com/office/thememl/2012/main" name="Office Theme" id="{62F939B6-93AF-4DB8-9C6B-D6C7DFDC589F}" vid="{4A3C46E8-61CC-4603-A589-7422A47A8E4A}"/>
+      <thm15:themeFamily xmlns:thm15="http://schemas.microsoft.com/office/thememl/2012/main" xmlns="" name="Office Theme" id="{62F939B6-93AF-4DB8-9C6B-D6C7DFDC589F}" vid="{4A3C46E8-61CC-4603-A589-7422A47A8E4A}"/>
     </a:ext>
   </a:extLst>
 </a:theme>
@@ -4284,9 +4309,9 @@
   <b:Source>
     <b:Tag>Phi071</b:Tag>
     <b:SourceType>Book</b:SourceType>
-    <b:Guid>{40A00805-5F7B-FA4B-9691-339B5210D888}</b:Guid>
+    <b:Guid>{B7B8E3CD-E63D-F04D-B475-0C04FEF990A9}</b:Guid>
     <b:Author>
-      <b:Author>
+      <b:Editor>
         <b:NameList>
           <b:Person>
             <b:Last>Phillips</b:Last>
@@ -4297,7 +4322,7 @@
             <b:First>Julian</b:First>
           </b:Person>
         </b:NameList>
-      </b:Author>
+      </b:Editor>
     </b:Author>
     <b:Title>Japanese Cinema: Texts and Contexts</b:Title>
     <b:City>London</b:City>
@@ -4309,7 +4334,7 @@
 </file>
 
 <file path=customXml/itemProps1.xml><?xml version="1.0" encoding="utf-8"?>
-<ds:datastoreItem xmlns:ds="http://schemas.openxmlformats.org/officeDocument/2006/customXml" ds:itemID="{EA54DCDD-01E4-254F-9FF4-F387CB7F6708}">
+<ds:datastoreItem xmlns:ds="http://schemas.openxmlformats.org/officeDocument/2006/customXml" ds:itemID="{5AF5892A-57A4-4D40-834F-F7DEBA0A592B}">
   <ds:schemaRefs>
     <ds:schemaRef ds:uri="http://schemas.openxmlformats.org/officeDocument/2006/bibliography"/>
   </ds:schemaRefs>

</xml_diff>